<commit_message>
Comment in portuguese titanic models
</commit_message>
<xml_diff>
--- a/Binahki/Challenge_03/Resumo_artigo_analise_infrared.docx
+++ b/Binahki/Challenge_03/Resumo_artigo_analise_infrared.docx
@@ -461,102 +461,491 @@
         <w:rPr>
           <w:lang w:val="pt-BR"/>
         </w:rPr>
-        <w:t>(</w:t>
+        <w:t>(1)</w:t>
+      </w:r>
+      <w:r>
+        <w:rPr>
+          <w:lang w:val="pt-BR"/>
+        </w:rPr>
+        <w:t xml:space="preserve"> </w:t>
+      </w:r>
+      <w:r>
+        <w:rPr>
+          <w:lang w:val="pt-BR"/>
+        </w:rPr>
+        <w:t xml:space="preserve">que significa que o equipamento está funcionando na temperatura ideal e chegando até o </w:t>
+      </w:r>
+      <w:r>
+        <w:rPr>
+          <w:lang w:val="pt-BR"/>
+        </w:rPr>
+        <w:t>crítico</w:t>
+      </w:r>
+      <w:r>
+        <w:rPr>
+          <w:lang w:val="pt-BR"/>
+        </w:rPr>
+        <w:t xml:space="preserve"> (4)</w:t>
+      </w:r>
+      <w:r>
+        <w:rPr>
+          <w:lang w:val="pt-BR"/>
+        </w:rPr>
+        <w:t xml:space="preserve"> onde existe o risco de danos ao componente.</w:t>
+      </w:r>
+    </w:p>
+    <w:p>
+      <w:pPr>
+        <w:rPr>
+          <w:lang w:val="pt-BR"/>
+        </w:rPr>
+      </w:pPr>
+    </w:p>
+    <w:p>
+      <w:pPr>
+        <w:rPr>
+          <w:lang w:val="pt-BR"/>
+        </w:rPr>
+      </w:pPr>
+      <w:r>
+        <w:rPr>
+          <w:lang w:val="pt-BR"/>
+        </w:rPr>
+        <w:t>O treinamento é feito usando uma quantidade</w:t>
+      </w:r>
+      <w:r>
+        <w:rPr>
+          <w:lang w:val="pt-BR"/>
+        </w:rPr>
+        <w:t xml:space="preserve"> que considero</w:t>
+      </w:r>
+      <w:r>
+        <w:rPr>
+          <w:lang w:val="pt-BR"/>
+        </w:rPr>
+        <w:t xml:space="preserve"> baixa de imagens e é dividido em 4 grupos (P1, P2, Q1, Q2) sendo </w:t>
+      </w:r>
+      <w:proofErr w:type="spellStart"/>
+      <w:r>
+        <w:rPr>
+          <w:lang w:val="pt-BR"/>
+        </w:rPr>
+        <w:t>Ps</w:t>
+      </w:r>
+      <w:proofErr w:type="spellEnd"/>
+      <w:r>
+        <w:rPr>
+          <w:lang w:val="pt-BR"/>
+        </w:rPr>
+        <w:t xml:space="preserve"> para treinamento com 80 </w:t>
+      </w:r>
+      <w:r>
+        <w:rPr>
+          <w:lang w:val="pt-BR"/>
+        </w:rPr>
+        <w:t>imagens e</w:t>
+      </w:r>
+      <w:r>
+        <w:rPr>
+          <w:lang w:val="pt-BR"/>
+        </w:rPr>
+        <w:t xml:space="preserve"> </w:t>
+      </w:r>
+      <w:proofErr w:type="spellStart"/>
+      <w:r>
+        <w:rPr>
+          <w:lang w:val="pt-BR"/>
+        </w:rPr>
+        <w:t>Qs</w:t>
+      </w:r>
+      <w:proofErr w:type="spellEnd"/>
+      <w:r>
+        <w:rPr>
+          <w:lang w:val="pt-BR"/>
+        </w:rPr>
+        <w:t xml:space="preserve"> para teste com 60.</w:t>
+      </w:r>
+    </w:p>
+    <w:p>
+      <w:pPr>
+        <w:rPr>
+          <w:lang w:val="pt-BR"/>
+        </w:rPr>
+      </w:pPr>
+      <w:r>
+        <w:rPr>
+          <w:lang w:val="pt-BR"/>
+        </w:rPr>
+        <w:t>P1 e Q1 usam paletas de cores “</w:t>
+      </w:r>
+      <w:proofErr w:type="spellStart"/>
+      <w:r>
+        <w:rPr>
+          <w:lang w:val="pt-BR"/>
+        </w:rPr>
+        <w:t>Feather</w:t>
+      </w:r>
+      <w:proofErr w:type="spellEnd"/>
+      <w:r>
+        <w:rPr>
+          <w:lang w:val="pt-BR"/>
+        </w:rPr>
+        <w:t>” onde o gradiente de cores ocorre suavemente e P2 e Q2 “</w:t>
+      </w:r>
+      <w:proofErr w:type="spellStart"/>
+      <w:r>
+        <w:rPr>
+          <w:lang w:val="pt-BR"/>
+        </w:rPr>
+        <w:t>Own</w:t>
+      </w:r>
+      <w:proofErr w:type="spellEnd"/>
+      <w:r>
+        <w:rPr>
+          <w:lang w:val="pt-BR"/>
+        </w:rPr>
+        <w:t xml:space="preserve"> Pal2” onde </w:t>
+      </w:r>
+      <w:r>
+        <w:rPr>
+          <w:lang w:val="pt-BR"/>
+        </w:rPr>
+        <w:t>o gradiente varia de maneira brusca</w:t>
+      </w:r>
+      <w:r>
+        <w:rPr>
+          <w:lang w:val="pt-BR"/>
+        </w:rPr>
+        <w:t>.</w:t>
+      </w:r>
+      <w:r>
+        <w:rPr>
+          <w:lang w:val="pt-BR"/>
+        </w:rPr>
+        <w:t xml:space="preserve"> </w:t>
+      </w:r>
+    </w:p>
+    <w:p>
+      <w:pPr>
+        <w:rPr>
+          <w:lang w:val="pt-BR"/>
+        </w:rPr>
+      </w:pPr>
+      <w:r>
+        <w:rPr>
+          <w:lang w:val="pt-BR"/>
+        </w:rPr>
+        <w:t xml:space="preserve">O objetivo de usar 2 paletas diferentes é para </w:t>
+      </w:r>
+      <w:r>
+        <w:rPr>
+          <w:lang w:val="pt-BR"/>
+        </w:rPr>
+        <w:t xml:space="preserve">determinar </w:t>
+      </w:r>
+      <w:r>
+        <w:rPr>
+          <w:lang w:val="pt-BR"/>
+        </w:rPr>
+        <w:t xml:space="preserve">qual das paletas </w:t>
+      </w:r>
+      <w:r>
+        <w:rPr>
+          <w:lang w:val="pt-BR"/>
+        </w:rPr>
+        <w:t>se obtém</w:t>
+      </w:r>
+      <w:r>
+        <w:rPr>
+          <w:lang w:val="pt-BR"/>
+        </w:rPr>
+        <w:t xml:space="preserve"> o melhor resultado.</w:t>
+      </w:r>
+    </w:p>
+    <w:p>
+      <w:pPr>
+        <w:rPr>
+          <w:lang w:val="pt-BR"/>
+        </w:rPr>
+      </w:pPr>
+      <w:r>
+        <w:rPr>
+          <w:lang w:val="pt-BR"/>
+        </w:rPr>
+        <w:t xml:space="preserve">O documento não detalha como </w:t>
+      </w:r>
+      <w:r>
+        <w:rPr>
+          <w:lang w:val="pt-BR"/>
+        </w:rPr>
+        <w:t>as imagens são classificadas</w:t>
+      </w:r>
+      <w:r>
+        <w:rPr>
+          <w:lang w:val="pt-BR"/>
+        </w:rPr>
+        <w:t xml:space="preserve"> para </w:t>
+      </w:r>
+      <w:r>
+        <w:rPr>
+          <w:lang w:val="pt-BR"/>
+        </w:rPr>
+        <w:t xml:space="preserve">o </w:t>
+      </w:r>
+      <w:r>
+        <w:rPr>
+          <w:lang w:val="pt-BR"/>
+        </w:rPr>
+        <w:t>treinamento supervisionado. Mas pela pequena quantidade acredito que seja feita manualmente.</w:t>
+      </w:r>
+    </w:p>
+    <w:p>
+      <w:pPr>
+        <w:rPr>
+          <w:lang w:val="pt-BR"/>
+        </w:rPr>
+      </w:pPr>
+    </w:p>
+    <w:p>
+      <w:pPr>
+        <w:rPr>
+          <w:lang w:val="pt-BR"/>
+        </w:rPr>
+      </w:pPr>
+      <w:r>
+        <w:rPr>
+          <w:lang w:val="pt-BR"/>
+        </w:rPr>
+        <w:t>O resultado em média supera os 90% de acerto</w:t>
+      </w:r>
+      <w:r>
+        <w:rPr>
+          <w:lang w:val="pt-BR"/>
+        </w:rPr>
+        <w:t xml:space="preserve"> para amb</w:t>
+      </w:r>
+      <w:r>
+        <w:rPr>
+          <w:lang w:val="pt-BR"/>
+        </w:rPr>
+        <w:t xml:space="preserve">os </w:t>
+      </w:r>
+      <w:proofErr w:type="spellStart"/>
+      <w:r>
+        <w:rPr>
+          <w:lang w:val="pt-BR"/>
+        </w:rPr>
+        <w:t>datasets</w:t>
+      </w:r>
+      <w:proofErr w:type="spellEnd"/>
+      <w:r>
+        <w:rPr>
+          <w:lang w:val="pt-BR"/>
+        </w:rPr>
+        <w:t>, sendo a “</w:t>
+      </w:r>
+      <w:proofErr w:type="spellStart"/>
+      <w:r>
+        <w:rPr>
+          <w:lang w:val="pt-BR"/>
+        </w:rPr>
+        <w:t>Own</w:t>
+      </w:r>
+      <w:proofErr w:type="spellEnd"/>
+      <w:r>
+        <w:rPr>
+          <w:lang w:val="pt-BR"/>
+        </w:rPr>
+        <w:t xml:space="preserve"> Pal2” um pouco melhor</w:t>
+      </w:r>
+      <w:r>
+        <w:rPr>
+          <w:lang w:val="pt-BR"/>
+        </w:rPr>
+        <w:t>. Mostrando um resultado bastante considerável.</w:t>
+      </w:r>
+    </w:p>
+    <w:p>
+      <w:pPr>
+        <w:rPr>
+          <w:lang w:val="pt-BR"/>
+        </w:rPr>
+      </w:pPr>
+    </w:p>
+    <w:p>
+      <w:pPr>
+        <w:rPr>
+          <w:lang w:val="pt-BR"/>
+        </w:rPr>
+      </w:pPr>
+    </w:p>
+    <w:p>
+      <w:pPr>
+        <w:rPr>
+          <w:lang w:val="pt-BR"/>
+        </w:rPr>
+      </w:pPr>
+    </w:p>
+    <w:p>
+      <w:pPr>
+        <w:rPr>
+          <w:lang w:val="pt-BR"/>
+        </w:rPr>
+      </w:pPr>
+    </w:p>
+    <w:p>
+      <w:pPr>
+        <w:rPr>
+          <w:lang w:val="pt-BR"/>
+        </w:rPr>
+      </w:pPr>
+    </w:p>
+    <w:p>
+      <w:pPr>
+        <w:rPr>
+          <w:lang w:val="pt-BR"/>
+        </w:rPr>
+      </w:pPr>
+    </w:p>
+    <w:p>
+      <w:pPr>
+        <w:rPr>
+          <w:lang w:val="pt-BR"/>
+        </w:rPr>
+      </w:pPr>
+    </w:p>
+    <w:p>
+      <w:pPr>
+        <w:rPr>
+          <w:lang w:val="pt-BR"/>
+        </w:rPr>
+      </w:pPr>
+    </w:p>
+    <w:p>
+      <w:pPr>
+        <w:rPr>
+          <w:lang w:val="pt-BR"/>
+        </w:rPr>
+      </w:pPr>
+      <w:r>
+        <w:rPr>
+          <w:lang w:val="pt-BR"/>
+        </w:rPr>
+        <w:lastRenderedPageBreak/>
+        <w:t xml:space="preserve">A ideia se mostra </w:t>
+      </w:r>
+      <w:r>
+        <w:rPr>
+          <w:lang w:val="pt-BR"/>
+        </w:rPr>
+        <w:t>útil</w:t>
+      </w:r>
+      <w:r>
+        <w:rPr>
+          <w:lang w:val="pt-BR"/>
+        </w:rPr>
+        <w:t xml:space="preserve"> para implementação em uma indústria e de certa forma é de fácil implementação, pois só seria </w:t>
+      </w:r>
+      <w:r>
+        <w:rPr>
+          <w:lang w:val="pt-BR"/>
+        </w:rPr>
+        <w:t>necessário o uso</w:t>
+      </w:r>
+      <w:r>
+        <w:rPr>
+          <w:lang w:val="pt-BR"/>
+        </w:rPr>
+        <w:t xml:space="preserve"> de uma câmera </w:t>
+      </w:r>
+      <w:r>
+        <w:rPr>
+          <w:lang w:val="pt-BR"/>
+        </w:rPr>
+        <w:t xml:space="preserve">infravermelho e mesmo a elaboração de todo modelo de treinamento e aquisição das imagens </w:t>
+      </w:r>
+      <w:r>
+        <w:rPr>
+          <w:lang w:val="pt-BR"/>
+        </w:rPr>
+        <w:t xml:space="preserve">não seriam complicadas, claro essa é uma </w:t>
+      </w:r>
+      <w:r>
+        <w:rPr>
+          <w:lang w:val="pt-BR"/>
+        </w:rPr>
+        <w:t>análise</w:t>
+      </w:r>
+      <w:r>
+        <w:rPr>
+          <w:lang w:val="pt-BR"/>
+        </w:rPr>
+        <w:t xml:space="preserve"> inicial, podem aparecer </w:t>
+      </w:r>
+      <w:r>
+        <w:rPr>
+          <w:lang w:val="pt-BR"/>
+        </w:rPr>
+        <w:t>problemas,</w:t>
+      </w:r>
+      <w:r>
+        <w:rPr>
+          <w:lang w:val="pt-BR"/>
+        </w:rPr>
+        <w:t xml:space="preserve"> mas de </w:t>
       </w:r>
       <w:proofErr w:type="gramStart"/>
       <w:r>
         <w:rPr>
           <w:lang w:val="pt-BR"/>
         </w:rPr>
-        <w:t>1)</w:t>
-      </w:r>
-      <w:r>
-        <w:rPr>
-          <w:lang w:val="pt-BR"/>
-        </w:rPr>
-        <w:t>que</w:t>
+        <w:t>inicio</w:t>
       </w:r>
       <w:proofErr w:type="gramEnd"/>
       <w:r>
         <w:rPr>
           <w:lang w:val="pt-BR"/>
         </w:rPr>
-        <w:t xml:space="preserve"> significa que o equipamento está funcionando na temperatura ideal e chegando até o </w:t>
-      </w:r>
-      <w:r>
-        <w:rPr>
-          <w:lang w:val="pt-BR"/>
-        </w:rPr>
-        <w:t>crítico</w:t>
-      </w:r>
-      <w:r>
-        <w:rPr>
-          <w:lang w:val="pt-BR"/>
-        </w:rPr>
-        <w:t xml:space="preserve"> (4)</w:t>
-      </w:r>
-      <w:r>
-        <w:rPr>
-          <w:lang w:val="pt-BR"/>
-        </w:rPr>
-        <w:t xml:space="preserve"> onde existe o risco de danos ao componente.</w:t>
-      </w:r>
-    </w:p>
-    <w:p>
-      <w:pPr>
-        <w:rPr>
-          <w:lang w:val="pt-BR"/>
-        </w:rPr>
-      </w:pPr>
-    </w:p>
-    <w:p>
-      <w:pPr>
-        <w:rPr>
-          <w:lang w:val="pt-BR"/>
-        </w:rPr>
-      </w:pPr>
-      <w:r>
-        <w:rPr>
-          <w:lang w:val="pt-BR"/>
-        </w:rPr>
-        <w:t>O treinamento é feito usando uma quantidade</w:t>
-      </w:r>
-      <w:r>
-        <w:rPr>
-          <w:lang w:val="pt-BR"/>
-        </w:rPr>
-        <w:t xml:space="preserve"> que considero</w:t>
-      </w:r>
-      <w:r>
-        <w:rPr>
-          <w:lang w:val="pt-BR"/>
-        </w:rPr>
-        <w:t xml:space="preserve"> baixa de imagens e é dividido em 4 grupos (P1, P2, Q1, Q2) sendo </w:t>
+        <w:t xml:space="preserve"> se parece bem promissora</w:t>
+      </w:r>
+      <w:r>
+        <w:rPr>
+          <w:lang w:val="pt-BR"/>
+        </w:rPr>
+        <w:t xml:space="preserve">.  </w:t>
+      </w:r>
+    </w:p>
+    <w:p>
+      <w:pPr>
+        <w:rPr>
+          <w:lang w:val="pt-BR"/>
+        </w:rPr>
+      </w:pPr>
+    </w:p>
+    <w:p>
+      <w:pPr>
+        <w:rPr>
+          <w:lang w:val="pt-BR"/>
+        </w:rPr>
+      </w:pPr>
+      <w:r>
+        <w:rPr>
+          <w:lang w:val="pt-BR"/>
+        </w:rPr>
+        <w:t xml:space="preserve">O estudo é de certa forma antigo e usa equipamentos bem menos poderosos que hoje, e ainda não contavam com a tecnologia que temos hoje em dia, tanto de hardware quanto de modelos de </w:t>
       </w:r>
       <w:proofErr w:type="spellStart"/>
       <w:r>
         <w:rPr>
           <w:lang w:val="pt-BR"/>
         </w:rPr>
-        <w:t>Ps</w:t>
+        <w:t>machine</w:t>
       </w:r>
       <w:proofErr w:type="spellEnd"/>
       <w:r>
         <w:rPr>
           <w:lang w:val="pt-BR"/>
         </w:rPr>
-        <w:t xml:space="preserve"> para treinamento com 80 </w:t>
-      </w:r>
-      <w:r>
-        <w:rPr>
-          <w:lang w:val="pt-BR"/>
-        </w:rPr>
-        <w:t>imagens e</w:t>
-      </w:r>
-      <w:r>
-        <w:rPr>
-          <w:lang w:val="pt-BR"/>
-        </w:rPr>
         <w:t xml:space="preserve"> </w:t>
       </w:r>
       <w:proofErr w:type="spellStart"/>
@@ -564,300 +953,22 @@
         <w:rPr>
           <w:lang w:val="pt-BR"/>
         </w:rPr>
-        <w:t>Qs</w:t>
+        <w:t>learning</w:t>
       </w:r>
       <w:proofErr w:type="spellEnd"/>
       <w:r>
         <w:rPr>
           <w:lang w:val="pt-BR"/>
         </w:rPr>
-        <w:t xml:space="preserve"> para teste com 60.</w:t>
-      </w:r>
-    </w:p>
-    <w:p>
-      <w:pPr>
-        <w:rPr>
-          <w:lang w:val="pt-BR"/>
-        </w:rPr>
-      </w:pPr>
-      <w:r>
-        <w:rPr>
-          <w:lang w:val="pt-BR"/>
-        </w:rPr>
-        <w:t>P1 e Q1 usam paletas de cores “</w:t>
-      </w:r>
-      <w:proofErr w:type="spellStart"/>
-      <w:r>
-        <w:rPr>
-          <w:lang w:val="pt-BR"/>
-        </w:rPr>
-        <w:t>Feather</w:t>
-      </w:r>
-      <w:proofErr w:type="spellEnd"/>
-      <w:r>
-        <w:rPr>
-          <w:lang w:val="pt-BR"/>
-        </w:rPr>
-        <w:t>” onde o gradiente de cores ocorre suavemente e P2 e Q2 “</w:t>
-      </w:r>
-      <w:proofErr w:type="spellStart"/>
-      <w:r>
-        <w:rPr>
-          <w:lang w:val="pt-BR"/>
-        </w:rPr>
-        <w:t>Own</w:t>
-      </w:r>
-      <w:proofErr w:type="spellEnd"/>
-      <w:r>
-        <w:rPr>
-          <w:lang w:val="pt-BR"/>
-        </w:rPr>
-        <w:t xml:space="preserve"> Pal2” onde </w:t>
-      </w:r>
-      <w:r>
-        <w:rPr>
-          <w:lang w:val="pt-BR"/>
-        </w:rPr>
-        <w:t>o gradiente varia de maneira brusca</w:t>
-      </w:r>
-      <w:r>
-        <w:rPr>
-          <w:lang w:val="pt-BR"/>
-        </w:rPr>
-        <w:t>.</w:t>
-      </w:r>
-      <w:r>
-        <w:rPr>
-          <w:lang w:val="pt-BR"/>
-        </w:rPr>
-        <w:t xml:space="preserve"> </w:t>
-      </w:r>
-    </w:p>
-    <w:p>
-      <w:pPr>
-        <w:rPr>
-          <w:lang w:val="pt-BR"/>
-        </w:rPr>
-      </w:pPr>
-      <w:r>
-        <w:rPr>
-          <w:lang w:val="pt-BR"/>
-        </w:rPr>
-        <w:t xml:space="preserve">O objetivo de usar 2 paletas diferentes é para </w:t>
-      </w:r>
-      <w:r>
-        <w:rPr>
-          <w:lang w:val="pt-BR"/>
-        </w:rPr>
-        <w:t xml:space="preserve">determinar </w:t>
-      </w:r>
-      <w:r>
-        <w:rPr>
-          <w:lang w:val="pt-BR"/>
-        </w:rPr>
-        <w:t xml:space="preserve">qual das paletas </w:t>
-      </w:r>
-      <w:r>
-        <w:rPr>
-          <w:lang w:val="pt-BR"/>
-        </w:rPr>
-        <w:t>se obtém</w:t>
-      </w:r>
-      <w:r>
-        <w:rPr>
-          <w:lang w:val="pt-BR"/>
-        </w:rPr>
-        <w:t xml:space="preserve"> o melhor resultado.</w:t>
-      </w:r>
-    </w:p>
-    <w:p>
-      <w:pPr>
-        <w:rPr>
-          <w:lang w:val="pt-BR"/>
-        </w:rPr>
-      </w:pPr>
-      <w:r>
-        <w:rPr>
-          <w:lang w:val="pt-BR"/>
-        </w:rPr>
-        <w:t xml:space="preserve">O documento não detalha como </w:t>
-      </w:r>
-      <w:r>
-        <w:rPr>
-          <w:lang w:val="pt-BR"/>
-        </w:rPr>
-        <w:t>as imagens são classificadas</w:t>
-      </w:r>
-      <w:r>
-        <w:rPr>
-          <w:lang w:val="pt-BR"/>
-        </w:rPr>
-        <w:t xml:space="preserve"> para </w:t>
-      </w:r>
-      <w:r>
-        <w:rPr>
-          <w:lang w:val="pt-BR"/>
-        </w:rPr>
-        <w:t xml:space="preserve">o </w:t>
-      </w:r>
-      <w:r>
-        <w:rPr>
-          <w:lang w:val="pt-BR"/>
-        </w:rPr>
-        <w:t>treinamento supervisionado. Mas pela pequena quantidade acredito que seja feita manualmente.</w:t>
-      </w:r>
-    </w:p>
-    <w:p>
-      <w:pPr>
-        <w:rPr>
-          <w:lang w:val="pt-BR"/>
-        </w:rPr>
-      </w:pPr>
-    </w:p>
-    <w:p>
-      <w:pPr>
-        <w:rPr>
-          <w:lang w:val="pt-BR"/>
-        </w:rPr>
-      </w:pPr>
-      <w:r>
-        <w:rPr>
-          <w:lang w:val="pt-BR"/>
-        </w:rPr>
-        <w:t>O resultado em média supera os 90% de acerto</w:t>
-      </w:r>
-      <w:r>
-        <w:rPr>
-          <w:lang w:val="pt-BR"/>
-        </w:rPr>
-        <w:t xml:space="preserve"> para amb</w:t>
-      </w:r>
-      <w:r>
-        <w:rPr>
-          <w:lang w:val="pt-BR"/>
-        </w:rPr>
-        <w:t xml:space="preserve">os </w:t>
-      </w:r>
-      <w:proofErr w:type="spellStart"/>
-      <w:r>
-        <w:rPr>
-          <w:lang w:val="pt-BR"/>
-        </w:rPr>
-        <w:t>datasets</w:t>
-      </w:r>
-      <w:proofErr w:type="spellEnd"/>
-      <w:r>
-        <w:rPr>
-          <w:lang w:val="pt-BR"/>
-        </w:rPr>
-        <w:t>, sendo a “</w:t>
-      </w:r>
-      <w:proofErr w:type="spellStart"/>
-      <w:r>
-        <w:rPr>
-          <w:lang w:val="pt-BR"/>
-        </w:rPr>
-        <w:t>Own</w:t>
-      </w:r>
-      <w:proofErr w:type="spellEnd"/>
-      <w:r>
-        <w:rPr>
-          <w:lang w:val="pt-BR"/>
-        </w:rPr>
-        <w:t xml:space="preserve"> Pal2” um pouco melhor</w:t>
-      </w:r>
-      <w:r>
-        <w:rPr>
-          <w:lang w:val="pt-BR"/>
-        </w:rPr>
-        <w:t>. Mostrando um resultado bastante considerável.</w:t>
-      </w:r>
-    </w:p>
-    <w:p>
-      <w:pPr>
-        <w:rPr>
-          <w:lang w:val="pt-BR"/>
-        </w:rPr>
-      </w:pPr>
-    </w:p>
-    <w:p>
-      <w:pPr>
-        <w:rPr>
-          <w:lang w:val="pt-BR"/>
-        </w:rPr>
-      </w:pPr>
-      <w:r>
-        <w:rPr>
-          <w:lang w:val="pt-BR"/>
-        </w:rPr>
-        <w:t xml:space="preserve">A ideia se mostra </w:t>
-      </w:r>
-      <w:r>
-        <w:rPr>
-          <w:lang w:val="pt-BR"/>
-        </w:rPr>
-        <w:t>útil</w:t>
-      </w:r>
-      <w:r>
-        <w:rPr>
-          <w:lang w:val="pt-BR"/>
-        </w:rPr>
-        <w:t xml:space="preserve"> para implementação em uma indústria e de certa forma é de fácil implementação, pois só seria </w:t>
-      </w:r>
-      <w:r>
-        <w:rPr>
-          <w:lang w:val="pt-BR"/>
-        </w:rPr>
-        <w:t>necessário o uso</w:t>
-      </w:r>
-      <w:r>
-        <w:rPr>
-          <w:lang w:val="pt-BR"/>
-        </w:rPr>
-        <w:t xml:space="preserve"> de uma câmera </w:t>
-      </w:r>
-      <w:r>
-        <w:rPr>
-          <w:lang w:val="pt-BR"/>
-        </w:rPr>
-        <w:t xml:space="preserve">infravermelho e mesmo a elaboração de todo modelo de treinamento e aquisição das imagens </w:t>
-      </w:r>
-      <w:r>
-        <w:rPr>
-          <w:lang w:val="pt-BR"/>
-        </w:rPr>
-        <w:t xml:space="preserve">não seriam complicadas, claro essa é uma </w:t>
-      </w:r>
-      <w:r>
-        <w:rPr>
-          <w:lang w:val="pt-BR"/>
-        </w:rPr>
-        <w:t>análise</w:t>
-      </w:r>
-      <w:r>
-        <w:rPr>
-          <w:lang w:val="pt-BR"/>
-        </w:rPr>
-        <w:t xml:space="preserve"> inicial, podem aparecer </w:t>
-      </w:r>
-      <w:r>
-        <w:rPr>
-          <w:lang w:val="pt-BR"/>
-        </w:rPr>
-        <w:t>problemas,</w:t>
-      </w:r>
-      <w:r>
-        <w:rPr>
-          <w:lang w:val="pt-BR"/>
-        </w:rPr>
-        <w:t xml:space="preserve"> mas de inicio se parece bem promissora</w:t>
-      </w:r>
-      <w:r>
-        <w:rPr>
-          <w:lang w:val="pt-BR"/>
-        </w:rPr>
-        <w:t xml:space="preserve">.  </w:t>
-      </w:r>
+        <w:t xml:space="preserve"> muito mais rápidos e otimizados. Então podemos elevar a qualidade do projeto e obter ainda melhores resultados.</w:t>
+      </w:r>
+    </w:p>
+    <w:p>
+      <w:pPr>
+        <w:rPr>
+          <w:lang w:val="pt-BR"/>
+        </w:rPr>
+      </w:pPr>
     </w:p>
     <w:p>
       <w:pPr>

</xml_diff>

<commit_message>
update some files and folders.
</commit_message>
<xml_diff>
--- a/Binahki/Challenge_03/Resumo_artigo_analise_infrared.docx
+++ b/Binahki/Challenge_03/Resumo_artigo_analise_infrared.docx
@@ -771,249 +771,6 @@
           <w:lang w:val="pt-BR"/>
         </w:rPr>
       </w:pPr>
-    </w:p>
-    <w:p>
-      <w:pPr>
-        <w:rPr>
-          <w:lang w:val="pt-BR"/>
-        </w:rPr>
-      </w:pPr>
-    </w:p>
-    <w:p>
-      <w:pPr>
-        <w:rPr>
-          <w:lang w:val="pt-BR"/>
-        </w:rPr>
-      </w:pPr>
-    </w:p>
-    <w:p>
-      <w:pPr>
-        <w:rPr>
-          <w:lang w:val="pt-BR"/>
-        </w:rPr>
-      </w:pPr>
-    </w:p>
-    <w:p>
-      <w:pPr>
-        <w:rPr>
-          <w:lang w:val="pt-BR"/>
-        </w:rPr>
-      </w:pPr>
-    </w:p>
-    <w:p>
-      <w:pPr>
-        <w:rPr>
-          <w:lang w:val="pt-BR"/>
-        </w:rPr>
-      </w:pPr>
-    </w:p>
-    <w:p>
-      <w:pPr>
-        <w:rPr>
-          <w:lang w:val="pt-BR"/>
-        </w:rPr>
-      </w:pPr>
-    </w:p>
-    <w:p>
-      <w:pPr>
-        <w:rPr>
-          <w:lang w:val="pt-BR"/>
-        </w:rPr>
-      </w:pPr>
-    </w:p>
-    <w:p>
-      <w:pPr>
-        <w:rPr>
-          <w:lang w:val="pt-BR"/>
-        </w:rPr>
-      </w:pPr>
-      <w:r>
-        <w:rPr>
-          <w:lang w:val="pt-BR"/>
-        </w:rPr>
-        <w:lastRenderedPageBreak/>
-        <w:t xml:space="preserve">A ideia se mostra </w:t>
-      </w:r>
-      <w:r>
-        <w:rPr>
-          <w:lang w:val="pt-BR"/>
-        </w:rPr>
-        <w:t>útil</w:t>
-      </w:r>
-      <w:r>
-        <w:rPr>
-          <w:lang w:val="pt-BR"/>
-        </w:rPr>
-        <w:t xml:space="preserve"> para implementação em uma indústria e de certa forma é de fácil implementação, pois só seria </w:t>
-      </w:r>
-      <w:r>
-        <w:rPr>
-          <w:lang w:val="pt-BR"/>
-        </w:rPr>
-        <w:t>necessário o uso</w:t>
-      </w:r>
-      <w:r>
-        <w:rPr>
-          <w:lang w:val="pt-BR"/>
-        </w:rPr>
-        <w:t xml:space="preserve"> de uma câmera </w:t>
-      </w:r>
-      <w:r>
-        <w:rPr>
-          <w:lang w:val="pt-BR"/>
-        </w:rPr>
-        <w:t xml:space="preserve">infravermelho e mesmo a elaboração de todo modelo de treinamento e aquisição das imagens </w:t>
-      </w:r>
-      <w:r>
-        <w:rPr>
-          <w:lang w:val="pt-BR"/>
-        </w:rPr>
-        <w:t xml:space="preserve">não seriam complicadas, claro essa é uma </w:t>
-      </w:r>
-      <w:r>
-        <w:rPr>
-          <w:lang w:val="pt-BR"/>
-        </w:rPr>
-        <w:t>análise</w:t>
-      </w:r>
-      <w:r>
-        <w:rPr>
-          <w:lang w:val="pt-BR"/>
-        </w:rPr>
-        <w:t xml:space="preserve"> inicial, podem aparecer </w:t>
-      </w:r>
-      <w:r>
-        <w:rPr>
-          <w:lang w:val="pt-BR"/>
-        </w:rPr>
-        <w:t>problemas,</w:t>
-      </w:r>
-      <w:r>
-        <w:rPr>
-          <w:lang w:val="pt-BR"/>
-        </w:rPr>
-        <w:t xml:space="preserve"> mas de </w:t>
-      </w:r>
-      <w:proofErr w:type="gramStart"/>
-      <w:r>
-        <w:rPr>
-          <w:lang w:val="pt-BR"/>
-        </w:rPr>
-        <w:t>inicio</w:t>
-      </w:r>
-      <w:proofErr w:type="gramEnd"/>
-      <w:r>
-        <w:rPr>
-          <w:lang w:val="pt-BR"/>
-        </w:rPr>
-        <w:t xml:space="preserve"> se parece bem promissora</w:t>
-      </w:r>
-      <w:r>
-        <w:rPr>
-          <w:lang w:val="pt-BR"/>
-        </w:rPr>
-        <w:t xml:space="preserve">.  </w:t>
-      </w:r>
-    </w:p>
-    <w:p>
-      <w:pPr>
-        <w:rPr>
-          <w:lang w:val="pt-BR"/>
-        </w:rPr>
-      </w:pPr>
-    </w:p>
-    <w:p>
-      <w:pPr>
-        <w:rPr>
-          <w:lang w:val="pt-BR"/>
-        </w:rPr>
-      </w:pPr>
-      <w:r>
-        <w:rPr>
-          <w:lang w:val="pt-BR"/>
-        </w:rPr>
-        <w:t xml:space="preserve">O estudo é de certa forma antigo e usa equipamentos bem menos poderosos que hoje, e ainda não contavam com a tecnologia que temos hoje em dia, tanto de hardware quanto de modelos de </w:t>
-      </w:r>
-      <w:proofErr w:type="spellStart"/>
-      <w:r>
-        <w:rPr>
-          <w:lang w:val="pt-BR"/>
-        </w:rPr>
-        <w:t>machine</w:t>
-      </w:r>
-      <w:proofErr w:type="spellEnd"/>
-      <w:r>
-        <w:rPr>
-          <w:lang w:val="pt-BR"/>
-        </w:rPr>
-        <w:t xml:space="preserve"> </w:t>
-      </w:r>
-      <w:proofErr w:type="spellStart"/>
-      <w:r>
-        <w:rPr>
-          <w:lang w:val="pt-BR"/>
-        </w:rPr>
-        <w:t>learning</w:t>
-      </w:r>
-      <w:proofErr w:type="spellEnd"/>
-      <w:r>
-        <w:rPr>
-          <w:lang w:val="pt-BR"/>
-        </w:rPr>
-        <w:t xml:space="preserve"> muito mais rápidos e otimizados. Então podemos elevar a qualidade do projeto e obter ainda melhores resultados.</w:t>
-      </w:r>
-    </w:p>
-    <w:p>
-      <w:pPr>
-        <w:rPr>
-          <w:lang w:val="pt-BR"/>
-        </w:rPr>
-      </w:pPr>
-    </w:p>
-    <w:p>
-      <w:pPr>
-        <w:rPr>
-          <w:lang w:val="pt-BR"/>
-        </w:rPr>
-      </w:pPr>
-      <w:r>
-        <w:rPr>
-          <w:lang w:val="pt-BR"/>
-        </w:rPr>
-        <w:t xml:space="preserve">Acredito que possa ser bastante útil considerando como a </w:t>
-      </w:r>
-      <w:proofErr w:type="spellStart"/>
-      <w:r>
-        <w:rPr>
-          <w:lang w:val="pt-BR"/>
-        </w:rPr>
-        <w:t>B</w:t>
-      </w:r>
-      <w:r>
-        <w:rPr>
-          <w:lang w:val="pt-BR"/>
-        </w:rPr>
-        <w:t>inahki</w:t>
-      </w:r>
-      <w:proofErr w:type="spellEnd"/>
-      <w:r>
-        <w:rPr>
-          <w:lang w:val="pt-BR"/>
-        </w:rPr>
-        <w:t xml:space="preserve"> trabalha</w:t>
-      </w:r>
-      <w:r>
-        <w:rPr>
-          <w:lang w:val="pt-BR"/>
-        </w:rPr>
-        <w:t>,</w:t>
-      </w:r>
-      <w:r>
-        <w:rPr>
-          <w:lang w:val="pt-BR"/>
-        </w:rPr>
-        <w:t xml:space="preserve"> podendo ser um novo serviço agregando para os demais que já existem.</w:t>
-      </w:r>
     </w:p>
     <w:sectPr>
       <w:pgSz w:w="11900" w:h="16840"/>

</xml_diff>